<commit_message>
update de los grupos
</commit_message>
<xml_diff>
--- a/OYM/Algoritmos/1. Requisitos de Exposición.docx
+++ b/OYM/Algoritmos/1. Requisitos de Exposición.docx
@@ -639,64 +639,6 @@
     </w:p>
     <w:p>
       <w:pPr>
-        <w:spacing w:after="0" w:line="240" w:lineRule="auto"/>
-        <w:ind w:left="1080"/>
-        <w:rPr>
-          <w:rFonts w:ascii="Times New Roman" w:hAnsi="Times New Roman" w:cs="Times New Roman"/>
-          <w:sz w:val="24"/>
-          <w:szCs w:val="24"/>
-          <w:lang w:val="es-DO"/>
-        </w:rPr>
-      </w:pPr>
-      <w:r>
-        <w:rPr>
-          <w:rFonts w:ascii="Times New Roman" w:hAnsi="Times New Roman" w:cs="Times New Roman"/>
-          <w:b/>
-          <w:sz w:val="24"/>
-          <w:szCs w:val="24"/>
-          <w:lang w:val="es-DO"/>
-        </w:rPr>
-        <w:t>Nota</w:t>
-      </w:r>
-      <w:r>
-        <w:rPr>
-          <w:rFonts w:ascii="Times New Roman" w:hAnsi="Times New Roman" w:cs="Times New Roman"/>
-          <w:sz w:val="24"/>
-          <w:szCs w:val="24"/>
-          <w:lang w:val="es-DO"/>
-        </w:rPr>
-        <w:t xml:space="preserve">: </w:t>
-      </w:r>
-      <w:r>
-        <w:rPr>
-          <w:rFonts w:ascii="Times New Roman" w:hAnsi="Times New Roman" w:cs="Times New Roman"/>
-          <w:sz w:val="24"/>
-          <w:szCs w:val="24"/>
-          <w:lang w:val="es-DO"/>
-        </w:rPr>
-        <w:t>N</w:t>
-      </w:r>
-      <w:r>
-        <w:rPr>
-          <w:rFonts w:ascii="Times New Roman" w:hAnsi="Times New Roman" w:cs="Times New Roman"/>
-          <w:sz w:val="24"/>
-          <w:szCs w:val="24"/>
-          <w:lang w:val="es-DO"/>
-        </w:rPr>
-        <w:t>o tiene que ser en el orden descrito, sin embargo debe contener estas informaciones, sea creativo con la forma de organización</w:t>
-      </w:r>
-      <w:r>
-        <w:rPr>
-          <w:rFonts w:ascii="Times New Roman" w:hAnsi="Times New Roman" w:cs="Times New Roman"/>
-          <w:sz w:val="24"/>
-          <w:szCs w:val="24"/>
-          <w:lang w:val="es-DO"/>
-        </w:rPr>
-        <w:t>.</w:t>
-      </w:r>
-    </w:p>
-    <w:p>
-      <w:pPr>
         <w:pStyle w:val="ListParagraph"/>
         <w:numPr>
           <w:ilvl w:val="1"/>
@@ -772,7 +714,25 @@
           <w:szCs w:val="24"/>
           <w:lang w:val="es-DO"/>
         </w:rPr>
-        <w:t xml:space="preserve">Se pueden formar grupos de Hasta 10 personas, </w:t>
+        <w:t xml:space="preserve">Se pueden formar grupos de Hasta </w:t>
+      </w:r>
+      <w:r>
+        <w:rPr>
+          <w:rFonts w:ascii="Times New Roman" w:hAnsi="Times New Roman" w:cs="Times New Roman"/>
+          <w:sz w:val="24"/>
+          <w:szCs w:val="24"/>
+          <w:lang w:val="es-DO"/>
+        </w:rPr>
+        <w:t>3</w:t>
+      </w:r>
+      <w:r>
+        <w:rPr>
+          <w:rFonts w:ascii="Times New Roman" w:hAnsi="Times New Roman" w:cs="Times New Roman"/>
+          <w:sz w:val="24"/>
+          <w:szCs w:val="24"/>
+          <w:lang w:val="es-DO"/>
+        </w:rPr>
+        <w:t xml:space="preserve"> personas, </w:t>
       </w:r>
       <w:r>
         <w:rPr>
@@ -801,7 +761,17 @@
           <w:szCs w:val="24"/>
           <w:lang w:val="es-DO"/>
         </w:rPr>
-        <w:t>de 10</w:t>
+        <w:t xml:space="preserve">de </w:t>
+      </w:r>
+      <w:r>
+        <w:rPr>
+          <w:rFonts w:ascii="Times New Roman" w:hAnsi="Times New Roman" w:cs="Times New Roman"/>
+          <w:b/>
+          <w:sz w:val="24"/>
+          <w:szCs w:val="24"/>
+          <w:lang w:val="es-DO"/>
+        </w:rPr>
+        <w:t>3</w:t>
       </w:r>
       <w:r>
         <w:rPr>
@@ -835,7 +805,25 @@
           <w:szCs w:val="24"/>
           <w:lang w:val="es-DO"/>
         </w:rPr>
-        <w:t>Cada grupo escogerá Hasta 3 representantes para la exposición</w:t>
+        <w:t xml:space="preserve">Cada grupo escogerá Hasta </w:t>
+      </w:r>
+      <w:r>
+        <w:rPr>
+          <w:rFonts w:ascii="Times New Roman" w:hAnsi="Times New Roman" w:cs="Times New Roman"/>
+          <w:sz w:val="24"/>
+          <w:szCs w:val="24"/>
+          <w:lang w:val="es-DO"/>
+        </w:rPr>
+        <w:t>1 representante</w:t>
+      </w:r>
+      <w:r>
+        <w:rPr>
+          <w:rFonts w:ascii="Times New Roman" w:hAnsi="Times New Roman" w:cs="Times New Roman"/>
+          <w:sz w:val="24"/>
+          <w:szCs w:val="24"/>
+          <w:lang w:val="es-DO"/>
+        </w:rPr>
+        <w:t xml:space="preserve"> para la exposición</w:t>
       </w:r>
       <w:r>
         <w:rPr>
@@ -854,17 +842,39 @@
           <w:szCs w:val="24"/>
           <w:lang w:val="es-DO"/>
         </w:rPr>
-        <w:t xml:space="preserve">no más de 3 se </w:t>
-      </w:r>
-      <w:r>
-        <w:rPr>
-          <w:rFonts w:ascii="Times New Roman" w:hAnsi="Times New Roman" w:cs="Times New Roman"/>
-          <w:b/>
-          <w:sz w:val="24"/>
-          <w:szCs w:val="24"/>
-          <w:lang w:val="es-DO"/>
-        </w:rPr>
-        <w:t>pondrán de pie</w:t>
+        <w:t>no más de 1</w:t>
+      </w:r>
+      <w:r>
+        <w:rPr>
+          <w:rFonts w:ascii="Times New Roman" w:hAnsi="Times New Roman" w:cs="Times New Roman"/>
+          <w:b/>
+          <w:sz w:val="24"/>
+          <w:szCs w:val="24"/>
+          <w:lang w:val="es-DO"/>
+        </w:rPr>
+        <w:t xml:space="preserve"> se </w:t>
+      </w:r>
+      <w:r>
+        <w:rPr>
+          <w:rFonts w:ascii="Times New Roman" w:hAnsi="Times New Roman" w:cs="Times New Roman"/>
+          <w:b/>
+          <w:sz w:val="24"/>
+          <w:szCs w:val="24"/>
+          <w:lang w:val="es-DO"/>
+        </w:rPr>
+        <w:t xml:space="preserve">pondrá </w:t>
+      </w:r>
+      <w:bookmarkStart w:id="0" w:name="_GoBack"/>
+      <w:bookmarkEnd w:id="0"/>
+      <w:r>
+        <w:rPr>
+          <w:rFonts w:ascii="Times New Roman" w:hAnsi="Times New Roman" w:cs="Times New Roman"/>
+          <w:b/>
+          <w:sz w:val="24"/>
+          <w:szCs w:val="24"/>
+          <w:lang w:val="es-DO"/>
+        </w:rPr>
+        <w:t>de pie</w:t>
       </w:r>
       <w:r>
         <w:rPr>
@@ -1120,8 +1130,6 @@
         </w:rPr>
         <w:t>Whasapp, Uber, TeamViwer,Telegram, Pinteres, Instagram</w:t>
       </w:r>
-      <w:bookmarkStart w:id="0" w:name="_GoBack"/>
-      <w:bookmarkEnd w:id="0"/>
     </w:p>
     <w:p>
       <w:pPr>
@@ -1136,8 +1144,94 @@
     </w:p>
     <w:p>
       <w:pPr>
+        <w:spacing w:after="0"/>
+        <w:jc w:val="center"/>
+        <w:rPr>
+          <w:rFonts w:ascii="Times New Roman" w:hAnsi="Times New Roman" w:cs="Times New Roman"/>
+          <w:sz w:val="24"/>
+          <w:szCs w:val="24"/>
+          <w:lang w:val="es-DO"/>
+        </w:rPr>
+      </w:pPr>
+      <w:r>
+        <w:rPr>
+          <w:rFonts w:ascii="Times New Roman" w:hAnsi="Times New Roman" w:cs="Times New Roman"/>
+          <w:b/>
+          <w:sz w:val="24"/>
+          <w:szCs w:val="24"/>
+          <w:lang w:val="es-DO"/>
+        </w:rPr>
+        <w:t>Sección</w:t>
+      </w:r>
+      <w:r>
+        <w:rPr>
+          <w:rFonts w:ascii="Times New Roman" w:hAnsi="Times New Roman" w:cs="Times New Roman"/>
+          <w:sz w:val="24"/>
+          <w:szCs w:val="24"/>
+          <w:lang w:val="es-DO"/>
+        </w:rPr>
+        <w:t xml:space="preserve">: 999 </w:t>
+      </w:r>
+      <w:r>
+        <w:rPr>
+          <w:rFonts w:ascii="Times New Roman" w:hAnsi="Times New Roman" w:cs="Times New Roman"/>
+          <w:sz w:val="24"/>
+          <w:szCs w:val="24"/>
+          <w:lang w:val="es-DO"/>
+        </w:rPr>
+        <w:tab/>
+      </w:r>
+      <w:r>
+        <w:rPr>
+          <w:rFonts w:ascii="Times New Roman" w:hAnsi="Times New Roman" w:cs="Times New Roman"/>
+          <w:b/>
+          <w:sz w:val="24"/>
+          <w:szCs w:val="24"/>
+          <w:lang w:val="es-DO"/>
+        </w:rPr>
+        <w:t>Tema</w:t>
+      </w:r>
+      <w:r>
+        <w:rPr>
+          <w:rFonts w:ascii="Times New Roman" w:hAnsi="Times New Roman" w:cs="Times New Roman"/>
+          <w:sz w:val="24"/>
+          <w:szCs w:val="24"/>
+          <w:lang w:val="es-DO"/>
+        </w:rPr>
+        <w:t xml:space="preserve">: </w:t>
+      </w:r>
+      <w:r>
+        <w:rPr>
+          <w:rFonts w:ascii="Times New Roman" w:hAnsi="Times New Roman" w:cs="Times New Roman"/>
+          <w:sz w:val="24"/>
+          <w:szCs w:val="24"/>
+          <w:lang w:val="es-DO"/>
+        </w:rPr>
+        <w:t>“</w:t>
+      </w:r>
+      <w:r>
+        <w:rPr>
+          <w:rFonts w:ascii="Times New Roman" w:hAnsi="Times New Roman" w:cs="Times New Roman"/>
+          <w:sz w:val="24"/>
+          <w:szCs w:val="24"/>
+          <w:lang w:val="es-DO"/>
+        </w:rPr>
+        <w:t>Mi Presentación Ratata</w:t>
+      </w:r>
+      <w:r>
+        <w:rPr>
+          <w:rFonts w:ascii="Times New Roman" w:hAnsi="Times New Roman" w:cs="Times New Roman"/>
+          <w:sz w:val="24"/>
+          <w:szCs w:val="24"/>
+          <w:lang w:val="es-DO"/>
+        </w:rPr>
+        <w:t>”</w:t>
+      </w:r>
+    </w:p>
+    <w:p>
+      <w:pPr>
         <w:pStyle w:val="ListParagraph"/>
-        <w:spacing w:after="0" w:line="240" w:lineRule="auto"/>
+        <w:spacing w:after="0"/>
         <w:jc w:val="center"/>
         <w:rPr>
           <w:rFonts w:ascii="Times New Roman" w:hAnsi="Times New Roman" w:cs="Times New Roman"/>
@@ -2314,6 +2408,156 @@
     </w:tbl>
     <w:p>
       <w:pPr>
+        <w:spacing w:after="0"/>
+        <w:jc w:val="center"/>
+        <w:rPr>
+          <w:rFonts w:ascii="Times New Roman" w:hAnsi="Times New Roman" w:cs="Times New Roman"/>
+          <w:sz w:val="24"/>
+          <w:szCs w:val="24"/>
+          <w:lang w:val="es-DO"/>
+        </w:rPr>
+      </w:pPr>
+      <w:r>
+        <w:rPr>
+          <w:rFonts w:ascii="Times New Roman" w:hAnsi="Times New Roman" w:cs="Times New Roman"/>
+          <w:b/>
+          <w:sz w:val="24"/>
+          <w:szCs w:val="24"/>
+          <w:lang w:val="es-DO"/>
+        </w:rPr>
+        <w:t>T</w:t>
+      </w:r>
+      <w:r>
+        <w:rPr>
+          <w:rFonts w:ascii="Times New Roman" w:hAnsi="Times New Roman" w:cs="Times New Roman"/>
+          <w:sz w:val="24"/>
+          <w:szCs w:val="24"/>
+          <w:lang w:val="es-DO"/>
+        </w:rPr>
+        <w:t xml:space="preserve">: Tiempo, </w:t>
+      </w:r>
+      <w:r>
+        <w:rPr>
+          <w:rFonts w:ascii="Times New Roman" w:hAnsi="Times New Roman" w:cs="Times New Roman"/>
+          <w:b/>
+          <w:sz w:val="24"/>
+          <w:szCs w:val="24"/>
+          <w:lang w:val="es-DO"/>
+        </w:rPr>
+        <w:t>D</w:t>
+      </w:r>
+      <w:r>
+        <w:rPr>
+          <w:rFonts w:ascii="Times New Roman" w:hAnsi="Times New Roman" w:cs="Times New Roman"/>
+          <w:sz w:val="24"/>
+          <w:szCs w:val="24"/>
+          <w:lang w:val="es-DO"/>
+        </w:rPr>
+        <w:t xml:space="preserve">: Dominio, </w:t>
+      </w:r>
+      <w:r>
+        <w:rPr>
+          <w:rFonts w:ascii="Times New Roman" w:hAnsi="Times New Roman" w:cs="Times New Roman"/>
+          <w:b/>
+          <w:sz w:val="24"/>
+          <w:szCs w:val="24"/>
+          <w:lang w:val="es-DO"/>
+        </w:rPr>
+        <w:t>P</w:t>
+      </w:r>
+      <w:r>
+        <w:rPr>
+          <w:rFonts w:ascii="Times New Roman" w:hAnsi="Times New Roman" w:cs="Times New Roman"/>
+          <w:sz w:val="24"/>
+          <w:szCs w:val="24"/>
+          <w:lang w:val="es-DO"/>
+        </w:rPr>
+        <w:t xml:space="preserve">: Presentación y Presencia, </w:t>
+      </w:r>
+      <w:r>
+        <w:rPr>
+          <w:rFonts w:ascii="Times New Roman" w:hAnsi="Times New Roman" w:cs="Times New Roman"/>
+          <w:b/>
+          <w:sz w:val="24"/>
+          <w:szCs w:val="24"/>
+          <w:lang w:val="es-DO"/>
+        </w:rPr>
+        <w:t>C</w:t>
+      </w:r>
+      <w:r>
+        <w:rPr>
+          <w:rFonts w:ascii="Times New Roman" w:hAnsi="Times New Roman" w:cs="Times New Roman"/>
+          <w:sz w:val="24"/>
+          <w:szCs w:val="24"/>
+          <w:lang w:val="es-DO"/>
+        </w:rPr>
+        <w:t xml:space="preserve">: Contenido, </w:t>
+      </w:r>
+      <w:r>
+        <w:rPr>
+          <w:rFonts w:ascii="Times New Roman" w:hAnsi="Times New Roman" w:cs="Times New Roman"/>
+          <w:b/>
+          <w:sz w:val="24"/>
+          <w:szCs w:val="24"/>
+          <w:lang w:val="es-DO"/>
+        </w:rPr>
+        <w:t>M</w:t>
+      </w:r>
+      <w:r>
+        <w:rPr>
+          <w:rFonts w:ascii="Times New Roman" w:hAnsi="Times New Roman" w:cs="Times New Roman"/>
+          <w:sz w:val="24"/>
+          <w:szCs w:val="24"/>
+          <w:lang w:val="es-DO"/>
+        </w:rPr>
+        <w:t>: Manejo</w:t>
+      </w:r>
+    </w:p>
+    <w:p>
+      <w:pPr>
+        <w:spacing w:after="0"/>
+        <w:jc w:val="center"/>
+        <w:rPr>
+          <w:rFonts w:ascii="Times New Roman" w:hAnsi="Times New Roman" w:cs="Times New Roman"/>
+          <w:sz w:val="24"/>
+          <w:szCs w:val="24"/>
+          <w:lang w:val="es-DO"/>
+        </w:rPr>
+      </w:pPr>
+      <w:r>
+        <w:rPr>
+          <w:rFonts w:ascii="Times New Roman" w:hAnsi="Times New Roman" w:cs="Times New Roman"/>
+          <w:sz w:val="24"/>
+          <w:szCs w:val="24"/>
+          <w:lang w:val="es-DO"/>
+        </w:rPr>
+        <w:t xml:space="preserve">Link de la presentación: </w:t>
+      </w:r>
+      <w:hyperlink r:id="rId5" w:history="1">
+        <w:r>
+          <w:rPr>
+            <w:rStyle w:val="Hyperlink"/>
+            <w:rFonts w:ascii="Times New Roman" w:hAnsi="Times New Roman" w:cs="Times New Roman"/>
+            <w:sz w:val="24"/>
+            <w:szCs w:val="24"/>
+            <w:lang w:val="es-DO"/>
+          </w:rPr>
+          <w:t>https://www.slideshare.net/username/NombrePresentacion</w:t>
+        </w:r>
+      </w:hyperlink>
+      <w:r>
+        <w:rPr>
+          <w:rFonts w:ascii="Times New Roman" w:hAnsi="Times New Roman" w:cs="Times New Roman"/>
+          <w:sz w:val="24"/>
+          <w:szCs w:val="24"/>
+          <w:lang w:val="es-DO"/>
+        </w:rPr>
+        <w:t xml:space="preserve"> </w:t>
+      </w:r>
+    </w:p>
+    <w:p>
+      <w:pPr>
+        <w:pStyle w:val="ListParagraph"/>
         <w:spacing w:after="0" w:line="240" w:lineRule="auto"/>
         <w:jc w:val="center"/>
         <w:rPr>
@@ -2323,101 +2567,6 @@
           <w:lang w:val="es-DO"/>
         </w:rPr>
       </w:pPr>
-      <w:r>
-        <w:rPr>
-          <w:rFonts w:ascii="Times New Roman" w:hAnsi="Times New Roman" w:cs="Times New Roman"/>
-          <w:b/>
-          <w:sz w:val="24"/>
-          <w:szCs w:val="24"/>
-          <w:lang w:val="es-DO"/>
-        </w:rPr>
-        <w:t>T</w:t>
-      </w:r>
-      <w:r>
-        <w:rPr>
-          <w:rFonts w:ascii="Times New Roman" w:hAnsi="Times New Roman" w:cs="Times New Roman"/>
-          <w:sz w:val="24"/>
-          <w:szCs w:val="24"/>
-          <w:lang w:val="es-DO"/>
-        </w:rPr>
-        <w:t xml:space="preserve">: Tiempo, </w:t>
-      </w:r>
-      <w:r>
-        <w:rPr>
-          <w:rFonts w:ascii="Times New Roman" w:hAnsi="Times New Roman" w:cs="Times New Roman"/>
-          <w:b/>
-          <w:sz w:val="24"/>
-          <w:szCs w:val="24"/>
-          <w:lang w:val="es-DO"/>
-        </w:rPr>
-        <w:t>D</w:t>
-      </w:r>
-      <w:r>
-        <w:rPr>
-          <w:rFonts w:ascii="Times New Roman" w:hAnsi="Times New Roman" w:cs="Times New Roman"/>
-          <w:sz w:val="24"/>
-          <w:szCs w:val="24"/>
-          <w:lang w:val="es-DO"/>
-        </w:rPr>
-        <w:t xml:space="preserve">: Dominio, </w:t>
-      </w:r>
-      <w:r>
-        <w:rPr>
-          <w:rFonts w:ascii="Times New Roman" w:hAnsi="Times New Roman" w:cs="Times New Roman"/>
-          <w:b/>
-          <w:sz w:val="24"/>
-          <w:szCs w:val="24"/>
-          <w:lang w:val="es-DO"/>
-        </w:rPr>
-        <w:t>P</w:t>
-      </w:r>
-      <w:r>
-        <w:rPr>
-          <w:rFonts w:ascii="Times New Roman" w:hAnsi="Times New Roman" w:cs="Times New Roman"/>
-          <w:sz w:val="24"/>
-          <w:szCs w:val="24"/>
-          <w:lang w:val="es-DO"/>
-        </w:rPr>
-        <w:t xml:space="preserve">: Presentación y Presencia, </w:t>
-      </w:r>
-      <w:r>
-        <w:rPr>
-          <w:rFonts w:ascii="Times New Roman" w:hAnsi="Times New Roman" w:cs="Times New Roman"/>
-          <w:b/>
-          <w:sz w:val="24"/>
-          <w:szCs w:val="24"/>
-          <w:lang w:val="es-DO"/>
-        </w:rPr>
-        <w:t>C</w:t>
-      </w:r>
-      <w:r>
-        <w:rPr>
-          <w:rFonts w:ascii="Times New Roman" w:hAnsi="Times New Roman" w:cs="Times New Roman"/>
-          <w:sz w:val="24"/>
-          <w:szCs w:val="24"/>
-          <w:lang w:val="es-DO"/>
-        </w:rPr>
-        <w:t xml:space="preserve">: Contenido, </w:t>
-      </w:r>
-      <w:r>
-        <w:rPr>
-          <w:rFonts w:ascii="Times New Roman" w:hAnsi="Times New Roman" w:cs="Times New Roman"/>
-          <w:b/>
-          <w:sz w:val="24"/>
-          <w:szCs w:val="24"/>
-          <w:lang w:val="es-DO"/>
-        </w:rPr>
-        <w:t>M</w:t>
-      </w:r>
-      <w:r>
-        <w:rPr>
-          <w:rFonts w:ascii="Times New Roman" w:hAnsi="Times New Roman" w:cs="Times New Roman"/>
-          <w:sz w:val="24"/>
-          <w:szCs w:val="24"/>
-          <w:lang w:val="es-DO"/>
-        </w:rPr>
-        <w:t>: Manejo</w:t>
-      </w:r>
     </w:p>
     <w:sectPr>
       <w:pgSz w:w="12240" w:h="15840"/>
@@ -2974,6 +3123,17 @@
       </w:tblBorders>
     </w:tblPr>
   </w:style>
+  <w:style w:type="character" w:styleId="Hyperlink">
+    <w:name w:val="Hyperlink"/>
+    <w:basedOn w:val="DefaultParagraphFont"/>
+    <w:uiPriority w:val="99"/>
+    <w:unhideWhenUsed/>
+    <w:rsid w:val="002864B0"/>
+    <w:rPr>
+      <w:color w:val="0563C1" w:themeColor="hyperlink"/>
+      <w:u w:val="single"/>
+    </w:rPr>
+  </w:style>
 </w:styles>
 </file>
 

</xml_diff>